<commit_message>
updates e-mail addresses in templates #0
</commit_message>
<xml_diff>
--- a/posters/templates/OSS4SBAIT_template.docx
+++ b/posters/templates/OSS4SBAIT_template.docx
@@ -974,7 +974,7 @@
         </w:r>
       </w:hyperlink>
     </w:p>
-    <w:p xmlns:wp14="http://schemas.microsoft.com/office/word/2010/wordml" wp14:textId="4F8DE63E">
+    <w:p xmlns:wp14="http://schemas.microsoft.com/office/word/2010/wordml" wp14:textId="4E93AD08">
       <w:pPr>
         <w:rPr>
           <w:highlight w:val="yellow"/>
@@ -985,7 +985,19 @@
         <w:rPr>
           <w:lang w:val="en-US"/>
         </w:rPr>
-        <w:t>Please contact the following e-mail address with any questions:</w:t>
+        <w:t>Please contact the following e-mail address</w:t>
+      </w:r>
+      <w:r>
+        <w:rPr>
+          <w:lang w:val="en-US"/>
+        </w:rPr>
+        <w:t>es</w:t>
+      </w:r>
+      <w:r>
+        <w:rPr>
+          <w:lang w:val="en-US"/>
+        </w:rPr>
+        <w:t xml:space="preserve"> with any questions:</w:t>
       </w:r>
       <w:r>
         <w:rPr>
@@ -997,7 +1009,25 @@
         <w:rPr>
           <w:lang w:val="en-US"/>
         </w:rPr>
+        <w:t>m.xochicale@ucl.ac.uk,</w:t>
+      </w:r>
+      <w:r>
+        <w:rPr>
+          <w:lang w:val="en-US"/>
+        </w:rPr>
+        <w:t xml:space="preserve"> </w:t>
+      </w:r>
+      <w:r>
+        <w:rPr>
+          <w:lang w:val="en-US"/>
+        </w:rPr>
         <w:t>s.chopra@ucl.ac.uk</w:t>
+      </w:r>
+      <w:r>
+        <w:rPr>
+          <w:lang w:val="en-US"/>
+        </w:rPr>
+        <w:t xml:space="preserve"> </w:t>
       </w:r>
     </w:p>
     <w:p xmlns:wp14="http://schemas.microsoft.com/office/word/2010/wordml" wp14:textId="77777777">

</xml_diff>